<commit_message>
Changed command line instruction formatting.  Added wget commands for downloading the software from the web.  Added exact commands for debian installs in addition to the generic ones in case the versions change.
</commit_message>
<xml_diff>
--- a/Installation and Configuration of Prosys OPC UA Components on Ubuntu 16.04 LTS.docx
+++ b/Installation and Configuration of Prosys OPC UA Components on Ubuntu 16.04 LTS.docx
@@ -156,6 +156,68 @@
     <w:p>
       <w:pPr>
         <w:pStyle w:val="ListParagraph"/>
+        <w:ind w:left="1440"/>
+        <w:rPr>
+          <w:rStyle w:val="IntenseEmphasis"/>
+        </w:rPr>
+      </w:pPr>
+      <w:proofErr w:type="spellStart"/>
+      <w:r>
+        <w:rPr>
+          <w:rStyle w:val="IntenseEmphasis"/>
+        </w:rPr>
+        <w:t>wget</w:t>
+      </w:r>
+      <w:proofErr w:type="spellEnd"/>
+      <w:r>
+        <w:rPr>
+          <w:rStyle w:val="IntenseEmphasis"/>
+        </w:rPr>
+        <w:t xml:space="preserve"> </w:t>
+      </w:r>
+      <w:hyperlink r:id="rId7" w:history="1">
+        <w:r>
+          <w:rPr>
+            <w:rStyle w:val="IntenseEmphasis"/>
+          </w:rPr>
+          <w:t>https://www.prosysopc.com/opcua/apps/JavaClient/dist/2.3.3-170/prosys-opc-ua-client-2.3.3-170.deb</w:t>
+        </w:r>
+      </w:hyperlink>
+    </w:p>
+    <w:p>
+      <w:pPr>
+        <w:pStyle w:val="ListParagraph"/>
+        <w:ind w:left="1440"/>
+        <w:rPr>
+          <w:rStyle w:val="IntenseEmphasis"/>
+        </w:rPr>
+      </w:pPr>
+      <w:proofErr w:type="spellStart"/>
+      <w:r>
+        <w:rPr>
+          <w:rStyle w:val="IntenseEmphasis"/>
+        </w:rPr>
+        <w:t>wget</w:t>
+      </w:r>
+      <w:proofErr w:type="spellEnd"/>
+      <w:r>
+        <w:rPr>
+          <w:rStyle w:val="IntenseEmphasis"/>
+        </w:rPr>
+        <w:t xml:space="preserve"> </w:t>
+      </w:r>
+      <w:hyperlink r:id="rId8" w:history="1">
+        <w:r>
+          <w:rPr>
+            <w:rStyle w:val="IntenseEmphasis"/>
+          </w:rPr>
+          <w:t>https://www.prosysopc.com/opcua/apps/JavaClient/dist/2.3.3-170/Prosys_OPC_UA_Client_UserManual.pdf</w:t>
+        </w:r>
+      </w:hyperlink>
+    </w:p>
+    <w:p>
+      <w:pPr>
+        <w:pStyle w:val="ListParagraph"/>
         <w:numPr>
           <w:ilvl w:val="0"/>
           <w:numId w:val="2"/>
@@ -174,19 +236,22 @@
         </w:numPr>
       </w:pPr>
       <w:r>
-        <w:t xml:space="preserve">If on the Desktop:  </w:t>
-      </w:r>
-      <w:r>
-        <w:t>cd /home/</w:t>
-      </w:r>
-      <w:r>
-        <w:rPr>
-          <w:i/>
-        </w:rPr>
-        <w:t>username</w:t>
-      </w:r>
-      <w:r>
-        <w:t>/Desktop</w:t>
+        <w:t>If on the Desktop:</w:t>
+      </w:r>
+    </w:p>
+    <w:p>
+      <w:pPr>
+        <w:pStyle w:val="ListParagraph"/>
+        <w:ind w:left="2160"/>
+        <w:rPr>
+          <w:rStyle w:val="IntenseEmphasis"/>
+        </w:rPr>
+      </w:pPr>
+      <w:r>
+        <w:rPr>
+          <w:rStyle w:val="IntenseEmphasis"/>
+        </w:rPr>
+        <w:t>cd /home/username/Desktop</w:t>
       </w:r>
     </w:p>
     <w:p>
@@ -204,96 +269,245 @@
     <w:p>
       <w:pPr>
         <w:pStyle w:val="ListParagraph"/>
+        <w:ind w:left="1440"/>
+        <w:rPr>
+          <w:rStyle w:val="SubtleEmphasis"/>
+        </w:rPr>
+      </w:pPr>
+      <w:proofErr w:type="spellStart"/>
+      <w:r>
+        <w:rPr>
+          <w:rStyle w:val="SubtleEmphasis"/>
+        </w:rPr>
+        <w:t>sudo</w:t>
+      </w:r>
+      <w:proofErr w:type="spellEnd"/>
+      <w:r>
+        <w:rPr>
+          <w:rStyle w:val="SubtleEmphasis"/>
+        </w:rPr>
+        <w:t xml:space="preserve"> </w:t>
+      </w:r>
+      <w:proofErr w:type="spellStart"/>
+      <w:r>
+        <w:rPr>
+          <w:rStyle w:val="SubtleEmphasis"/>
+        </w:rPr>
+        <w:t>dpkg</w:t>
+      </w:r>
+      <w:proofErr w:type="spellEnd"/>
+      <w:r>
+        <w:rPr>
+          <w:rStyle w:val="SubtleEmphasis"/>
+        </w:rPr>
+        <w:t xml:space="preserve"> -</w:t>
+      </w:r>
+      <w:proofErr w:type="spellStart"/>
+      <w:r>
+        <w:rPr>
+          <w:rStyle w:val="SubtleEmphasis"/>
+        </w:rPr>
+        <w:t>i</w:t>
+      </w:r>
+      <w:proofErr w:type="spellEnd"/>
+      <w:r>
+        <w:rPr>
+          <w:rStyle w:val="SubtleEmphasis"/>
+        </w:rPr>
+        <w:t xml:space="preserve"> ./</w:t>
+      </w:r>
+      <w:proofErr w:type="spellStart"/>
+      <w:r>
+        <w:rPr>
+          <w:rStyle w:val="SubtleEmphasis"/>
+        </w:rPr>
+        <w:t>prosys</w:t>
+      </w:r>
+      <w:proofErr w:type="spellEnd"/>
+      <w:r>
+        <w:rPr>
+          <w:rStyle w:val="SubtleEmphasis"/>
+        </w:rPr>
+        <w:t>-</w:t>
+      </w:r>
+      <w:proofErr w:type="spellStart"/>
+      <w:r>
+        <w:rPr>
+          <w:rStyle w:val="SubtleEmphasis"/>
+        </w:rPr>
+        <w:t>opc</w:t>
+      </w:r>
+      <w:proofErr w:type="spellEnd"/>
+      <w:r>
+        <w:rPr>
+          <w:rStyle w:val="SubtleEmphasis"/>
+        </w:rPr>
+        <w:t>-</w:t>
+      </w:r>
+      <w:proofErr w:type="spellStart"/>
+      <w:r>
+        <w:rPr>
+          <w:rStyle w:val="SubtleEmphasis"/>
+        </w:rPr>
+        <w:t>ua</w:t>
+      </w:r>
+      <w:proofErr w:type="spellEnd"/>
+      <w:r>
+        <w:rPr>
+          <w:rStyle w:val="SubtleEmphasis"/>
+        </w:rPr>
+        <w:t>-client-X.X.X-</w:t>
+      </w:r>
+      <w:proofErr w:type="spellStart"/>
+      <w:r>
+        <w:rPr>
+          <w:rStyle w:val="SubtleEmphasis"/>
+        </w:rPr>
+        <w:t>XXX.deb</w:t>
+      </w:r>
+      <w:proofErr w:type="spellEnd"/>
+    </w:p>
+    <w:p>
+      <w:pPr>
+        <w:pStyle w:val="ListParagraph"/>
+        <w:ind w:left="1440"/>
+        <w:rPr>
+          <w:rStyle w:val="IntenseEmphasis"/>
+        </w:rPr>
+      </w:pPr>
+      <w:proofErr w:type="spellStart"/>
+      <w:r>
+        <w:rPr>
+          <w:rStyle w:val="IntenseEmphasis"/>
+        </w:rPr>
+        <w:t>sudo</w:t>
+      </w:r>
+      <w:proofErr w:type="spellEnd"/>
+      <w:r>
+        <w:rPr>
+          <w:rStyle w:val="IntenseEmphasis"/>
+        </w:rPr>
+        <w:t xml:space="preserve"> </w:t>
+      </w:r>
+      <w:proofErr w:type="spellStart"/>
+      <w:r>
+        <w:rPr>
+          <w:rStyle w:val="IntenseEmphasis"/>
+        </w:rPr>
+        <w:t>dpkg</w:t>
+      </w:r>
+      <w:proofErr w:type="spellEnd"/>
+      <w:r>
+        <w:rPr>
+          <w:rStyle w:val="IntenseEmphasis"/>
+        </w:rPr>
+        <w:t xml:space="preserve"> -</w:t>
+      </w:r>
+      <w:proofErr w:type="spellStart"/>
+      <w:r>
+        <w:rPr>
+          <w:rStyle w:val="IntenseEmphasis"/>
+        </w:rPr>
+        <w:t>i</w:t>
+      </w:r>
+      <w:proofErr w:type="spellEnd"/>
+      <w:r>
+        <w:rPr>
+          <w:rStyle w:val="IntenseEmphasis"/>
+        </w:rPr>
+        <w:t xml:space="preserve"> ./prosys-opc-ua-client-</w:t>
+      </w:r>
+      <w:r>
+        <w:rPr>
+          <w:rStyle w:val="IntenseEmphasis"/>
+        </w:rPr>
+        <w:t>2</w:t>
+      </w:r>
+      <w:r>
+        <w:rPr>
+          <w:rStyle w:val="IntenseEmphasis"/>
+        </w:rPr>
+        <w:t>.</w:t>
+      </w:r>
+      <w:r>
+        <w:rPr>
+          <w:rStyle w:val="IntenseEmphasis"/>
+        </w:rPr>
+        <w:t>3</w:t>
+      </w:r>
+      <w:r>
+        <w:rPr>
+          <w:rStyle w:val="IntenseEmphasis"/>
+        </w:rPr>
+        <w:t>.</w:t>
+      </w:r>
+      <w:r>
+        <w:rPr>
+          <w:rStyle w:val="IntenseEmphasis"/>
+        </w:rPr>
+        <w:t>3</w:t>
+      </w:r>
+      <w:r>
+        <w:rPr>
+          <w:rStyle w:val="IntenseEmphasis"/>
+        </w:rPr>
+        <w:t>-</w:t>
+      </w:r>
+      <w:r>
+        <w:rPr>
+          <w:rStyle w:val="IntenseEmphasis"/>
+        </w:rPr>
+        <w:t>170</w:t>
+      </w:r>
+      <w:r>
+        <w:rPr>
+          <w:rStyle w:val="IntenseEmphasis"/>
+        </w:rPr>
+        <w:t>.deb</w:t>
+      </w:r>
+    </w:p>
+    <w:p>
+      <w:pPr>
+        <w:pStyle w:val="ListParagraph"/>
+        <w:numPr>
+          <w:ilvl w:val="0"/>
+          <w:numId w:val="2"/>
+        </w:numPr>
+      </w:pPr>
+      <w:r>
+        <w:t>Pin the following programs to the Launcher</w:t>
+      </w:r>
+    </w:p>
+    <w:p>
+      <w:pPr>
+        <w:pStyle w:val="ListParagraph"/>
         <w:numPr>
           <w:ilvl w:val="1"/>
           <w:numId w:val="2"/>
         </w:numPr>
       </w:pPr>
-      <w:proofErr w:type="spellStart"/>
-      <w:r>
-        <w:t>sudo</w:t>
-      </w:r>
-      <w:proofErr w:type="spellEnd"/>
-      <w:r>
-        <w:t xml:space="preserve"> </w:t>
-      </w:r>
-      <w:proofErr w:type="spellStart"/>
-      <w:r>
-        <w:t>dpkg</w:t>
-      </w:r>
-      <w:proofErr w:type="spellEnd"/>
-      <w:r>
-        <w:t xml:space="preserve"> -</w:t>
-      </w:r>
-      <w:proofErr w:type="spellStart"/>
-      <w:r>
-        <w:t>i</w:t>
-      </w:r>
-      <w:proofErr w:type="spellEnd"/>
-      <w:r>
-        <w:t xml:space="preserve"> ./</w:t>
-      </w:r>
-      <w:proofErr w:type="spellStart"/>
-      <w:r>
-        <w:t>prosys</w:t>
-      </w:r>
-      <w:proofErr w:type="spellEnd"/>
-      <w:r>
-        <w:t>-</w:t>
-      </w:r>
-      <w:proofErr w:type="spellStart"/>
-      <w:r>
-        <w:t>opc</w:t>
-      </w:r>
-      <w:proofErr w:type="spellEnd"/>
-      <w:r>
-        <w:t>-</w:t>
-      </w:r>
-      <w:proofErr w:type="spellStart"/>
-      <w:r>
-        <w:t>ua</w:t>
-      </w:r>
-      <w:proofErr w:type="spellEnd"/>
-      <w:r>
-        <w:t>-client-</w:t>
-      </w:r>
-      <w:r>
-        <w:t>X</w:t>
-      </w:r>
-      <w:r>
-        <w:t>.</w:t>
-      </w:r>
-      <w:r>
-        <w:t>X</w:t>
-      </w:r>
-      <w:r>
-        <w:t>.</w:t>
-      </w:r>
-      <w:r>
-        <w:t>X</w:t>
-      </w:r>
-      <w:r>
-        <w:t>-</w:t>
-      </w:r>
-      <w:proofErr w:type="spellStart"/>
-      <w:r>
-        <w:t>XXX</w:t>
-      </w:r>
-      <w:r>
-        <w:t>.deb</w:t>
-      </w:r>
-      <w:proofErr w:type="spellEnd"/>
-    </w:p>
-    <w:p>
-      <w:pPr>
-        <w:pStyle w:val="ListParagraph"/>
-        <w:numPr>
-          <w:ilvl w:val="0"/>
+      <w:r>
+        <w:t>Programs to pin</w:t>
+      </w:r>
+    </w:p>
+    <w:p>
+      <w:pPr>
+        <w:pStyle w:val="ListParagraph"/>
+        <w:numPr>
+          <w:ilvl w:val="2"/>
           <w:numId w:val="2"/>
         </w:numPr>
       </w:pPr>
-      <w:r>
-        <w:t>Pin the following programs to the Launcher</w:t>
+      <w:proofErr w:type="spellStart"/>
+      <w:r>
+        <w:t>Prosys</w:t>
+      </w:r>
+      <w:proofErr w:type="spellEnd"/>
+      <w:r>
+        <w:t xml:space="preserve"> OPC UA </w:t>
+      </w:r>
+      <w:r>
+        <w:t>Client</w:t>
       </w:r>
     </w:p>
     <w:p>
@@ -305,7 +519,7 @@
         </w:numPr>
       </w:pPr>
       <w:r>
-        <w:t>Programs to pin</w:t>
+        <w:t>Procedure to pin</w:t>
       </w:r>
     </w:p>
     <w:p>
@@ -316,28 +530,8 @@
           <w:numId w:val="2"/>
         </w:numPr>
       </w:pPr>
-      <w:proofErr w:type="spellStart"/>
-      <w:r>
-        <w:t>Prosys</w:t>
-      </w:r>
-      <w:proofErr w:type="spellEnd"/>
-      <w:r>
-        <w:t xml:space="preserve"> OPC UA </w:t>
-      </w:r>
-      <w:r>
-        <w:t>Client</w:t>
-      </w:r>
-    </w:p>
-    <w:p>
-      <w:pPr>
-        <w:pStyle w:val="ListParagraph"/>
-        <w:numPr>
-          <w:ilvl w:val="1"/>
-          <w:numId w:val="2"/>
-        </w:numPr>
-      </w:pPr>
-      <w:r>
-        <w:t>Procedure to pin</w:t>
+      <w:r>
+        <w:t>Open search icon from the Launcher (uppermost icon)</w:t>
       </w:r>
     </w:p>
     <w:p>
@@ -349,7 +543,7 @@
         </w:numPr>
       </w:pPr>
       <w:r>
-        <w:t>Open search icon from the Launcher (uppermost icon)</w:t>
+        <w:t>Search for the program name</w:t>
       </w:r>
     </w:p>
     <w:p>
@@ -361,7 +555,7 @@
         </w:numPr>
       </w:pPr>
       <w:r>
-        <w:t>Search for the program name</w:t>
+        <w:t>Click it to run it</w:t>
       </w:r>
     </w:p>
     <w:p>
@@ -373,18 +567,6 @@
         </w:numPr>
       </w:pPr>
       <w:r>
-        <w:t>Click it to run it</w:t>
-      </w:r>
-    </w:p>
-    <w:p>
-      <w:pPr>
-        <w:pStyle w:val="ListParagraph"/>
-        <w:numPr>
-          <w:ilvl w:val="2"/>
-          <w:numId w:val="2"/>
-        </w:numPr>
-      </w:pPr>
-      <w:r>
         <w:t>Right-click the icon in the Launcher and select ‘Lock to Launcher’</w:t>
       </w:r>
     </w:p>
@@ -393,13 +575,7 @@
         <w:pStyle w:val="Heading2"/>
       </w:pPr>
       <w:r>
-        <w:t xml:space="preserve">OPC </w:t>
-      </w:r>
-      <w:r>
-        <w:t>Simulation Server</w:t>
-      </w:r>
-      <w:r>
-        <w:t xml:space="preserve"> Basic Install Procedure</w:t>
+        <w:t>OPC Simulation Server Basic Install Procedure</w:t>
       </w:r>
     </w:p>
     <w:p>
@@ -419,13 +595,59 @@
       </w:r>
       <w:proofErr w:type="spellEnd"/>
       <w:r>
-        <w:t xml:space="preserve"> OPC UA </w:t>
-      </w:r>
-      <w:r>
-        <w:t>Simulation Server</w:t>
-      </w:r>
-      <w:r>
-        <w:t xml:space="preserve"> Debian package and user manual.</w:t>
+        <w:t xml:space="preserve"> OPC UA Simulation Server Debian package and user manual.</w:t>
+      </w:r>
+    </w:p>
+    <w:p>
+      <w:pPr>
+        <w:pStyle w:val="ListParagraph"/>
+        <w:ind w:left="1440"/>
+        <w:rPr>
+          <w:rStyle w:val="IntenseEmphasis"/>
+        </w:rPr>
+      </w:pPr>
+      <w:proofErr w:type="spellStart"/>
+      <w:r>
+        <w:rPr>
+          <w:rStyle w:val="IntenseEmphasis"/>
+        </w:rPr>
+        <w:t>wget</w:t>
+      </w:r>
+      <w:proofErr w:type="spellEnd"/>
+      <w:r>
+        <w:rPr>
+          <w:rStyle w:val="IntenseEmphasis"/>
+        </w:rPr>
+        <w:t xml:space="preserve"> https://www.prosysopc.com/opcua/apps/JavaServer/dist/2.3.2-146/prosys-opc-ua-simulation-server-2.3.2-146.deb</w:t>
+      </w:r>
+    </w:p>
+    <w:p>
+      <w:pPr>
+        <w:pStyle w:val="ListParagraph"/>
+        <w:ind w:left="1440"/>
+        <w:rPr>
+          <w:rStyle w:val="IntenseEmphasis"/>
+        </w:rPr>
+      </w:pPr>
+      <w:proofErr w:type="spellStart"/>
+      <w:r>
+        <w:rPr>
+          <w:rStyle w:val="IntenseEmphasis"/>
+        </w:rPr>
+        <w:t>wget</w:t>
+      </w:r>
+      <w:proofErr w:type="spellEnd"/>
+      <w:r>
+        <w:rPr>
+          <w:rStyle w:val="IntenseEmphasis"/>
+        </w:rPr>
+        <w:t xml:space="preserve"> </w:t>
+      </w:r>
+      <w:r>
+        <w:rPr>
+          <w:rStyle w:val="IntenseEmphasis"/>
+        </w:rPr>
+        <w:t>https://www.prosysopc.com/opcua/apps/JavaServer/dist/2.3.2-146/Prosys_OPC_UA_Simulation_Server_UserManual.pdf</w:t>
       </w:r>
     </w:p>
     <w:p>
@@ -449,19 +671,30 @@
         </w:numPr>
       </w:pPr>
       <w:r>
-        <w:t xml:space="preserve">If on the Desktop:  </w:t>
-      </w:r>
-      <w:r>
-        <w:t>cd /home/</w:t>
-      </w:r>
-      <w:r>
-        <w:rPr>
-          <w:i/>
-        </w:rPr>
-        <w:t>username</w:t>
-      </w:r>
-      <w:r>
-        <w:t>/Desktop</w:t>
+        <w:t xml:space="preserve">If on the Desktop: </w:t>
+      </w:r>
+    </w:p>
+    <w:p>
+      <w:pPr>
+        <w:pStyle w:val="ListParagraph"/>
+        <w:ind w:left="2160"/>
+        <w:rPr>
+          <w:rStyle w:val="IntenseEmphasis"/>
+        </w:rPr>
+      </w:pPr>
+      <w:r>
+        <w:rPr>
+          <w:rStyle w:val="IntenseEmphasis"/>
+        </w:rPr>
+        <w:t>cd /home/username/D</w:t>
+      </w:r>
+      <w:bookmarkStart w:id="0" w:name="_GoBack"/>
+      <w:bookmarkEnd w:id="0"/>
+      <w:r>
+        <w:rPr>
+          <w:rStyle w:val="IntenseEmphasis"/>
+        </w:rPr>
+        <w:t>esktop</w:t>
       </w:r>
     </w:p>
     <w:p>
@@ -479,85 +712,307 @@
     <w:p>
       <w:pPr>
         <w:pStyle w:val="ListParagraph"/>
+        <w:ind w:left="1440"/>
+        <w:rPr>
+          <w:rStyle w:val="Emphasis"/>
+        </w:rPr>
+      </w:pPr>
+      <w:proofErr w:type="spellStart"/>
+      <w:r>
+        <w:rPr>
+          <w:rStyle w:val="Emphasis"/>
+        </w:rPr>
+        <w:t>sudo</w:t>
+      </w:r>
+      <w:proofErr w:type="spellEnd"/>
+      <w:r>
+        <w:rPr>
+          <w:rStyle w:val="Emphasis"/>
+        </w:rPr>
+        <w:t xml:space="preserve"> </w:t>
+      </w:r>
+      <w:proofErr w:type="spellStart"/>
+      <w:r>
+        <w:rPr>
+          <w:rStyle w:val="Emphasis"/>
+        </w:rPr>
+        <w:t>dpkg</w:t>
+      </w:r>
+      <w:proofErr w:type="spellEnd"/>
+      <w:r>
+        <w:rPr>
+          <w:rStyle w:val="Emphasis"/>
+        </w:rPr>
+        <w:t xml:space="preserve"> -</w:t>
+      </w:r>
+      <w:proofErr w:type="spellStart"/>
+      <w:r>
+        <w:rPr>
+          <w:rStyle w:val="Emphasis"/>
+        </w:rPr>
+        <w:t>i</w:t>
+      </w:r>
+      <w:proofErr w:type="spellEnd"/>
+      <w:r>
+        <w:rPr>
+          <w:rStyle w:val="Emphasis"/>
+        </w:rPr>
+        <w:t xml:space="preserve"> ./</w:t>
+      </w:r>
+      <w:proofErr w:type="spellStart"/>
+      <w:r>
+        <w:rPr>
+          <w:rStyle w:val="Emphasis"/>
+        </w:rPr>
+        <w:t>prosys</w:t>
+      </w:r>
+      <w:proofErr w:type="spellEnd"/>
+      <w:r>
+        <w:rPr>
+          <w:rStyle w:val="Emphasis"/>
+        </w:rPr>
+        <w:t>-</w:t>
+      </w:r>
+      <w:proofErr w:type="spellStart"/>
+      <w:r>
+        <w:rPr>
+          <w:rStyle w:val="Emphasis"/>
+        </w:rPr>
+        <w:t>opc</w:t>
+      </w:r>
+      <w:proofErr w:type="spellEnd"/>
+      <w:r>
+        <w:rPr>
+          <w:rStyle w:val="Emphasis"/>
+        </w:rPr>
+        <w:t>-</w:t>
+      </w:r>
+      <w:proofErr w:type="spellStart"/>
+      <w:r>
+        <w:rPr>
+          <w:rStyle w:val="Emphasis"/>
+        </w:rPr>
+        <w:t>ua</w:t>
+      </w:r>
+      <w:proofErr w:type="spellEnd"/>
+      <w:r>
+        <w:rPr>
+          <w:rStyle w:val="Emphasis"/>
+        </w:rPr>
+        <w:t>-simulation-server-X.X.X-</w:t>
+      </w:r>
+      <w:proofErr w:type="spellStart"/>
+      <w:r>
+        <w:rPr>
+          <w:rStyle w:val="Emphasis"/>
+        </w:rPr>
+        <w:t>XXX.deb</w:t>
+      </w:r>
+      <w:proofErr w:type="spellEnd"/>
+    </w:p>
+    <w:p>
+      <w:pPr>
+        <w:pStyle w:val="ListParagraph"/>
+        <w:ind w:left="1440"/>
+        <w:rPr>
+          <w:rStyle w:val="IntenseEmphasis"/>
+        </w:rPr>
+      </w:pPr>
+      <w:proofErr w:type="spellStart"/>
+      <w:r>
+        <w:rPr>
+          <w:rStyle w:val="IntenseEmphasis"/>
+        </w:rPr>
+        <w:t>sudo</w:t>
+      </w:r>
+      <w:proofErr w:type="spellEnd"/>
+      <w:r>
+        <w:rPr>
+          <w:rStyle w:val="IntenseEmphasis"/>
+        </w:rPr>
+        <w:t xml:space="preserve"> </w:t>
+      </w:r>
+      <w:proofErr w:type="spellStart"/>
+      <w:r>
+        <w:rPr>
+          <w:rStyle w:val="IntenseEmphasis"/>
+        </w:rPr>
+        <w:t>dpkg</w:t>
+      </w:r>
+      <w:proofErr w:type="spellEnd"/>
+      <w:r>
+        <w:rPr>
+          <w:rStyle w:val="IntenseEmphasis"/>
+        </w:rPr>
+        <w:t xml:space="preserve"> -</w:t>
+      </w:r>
+      <w:proofErr w:type="spellStart"/>
+      <w:r>
+        <w:rPr>
+          <w:rStyle w:val="IntenseEmphasis"/>
+        </w:rPr>
+        <w:t>i</w:t>
+      </w:r>
+      <w:proofErr w:type="spellEnd"/>
+      <w:r>
+        <w:rPr>
+          <w:rStyle w:val="IntenseEmphasis"/>
+        </w:rPr>
+        <w:t xml:space="preserve"> ./prosys-opc-ua-simulation-server-</w:t>
+      </w:r>
+      <w:r>
+        <w:rPr>
+          <w:rStyle w:val="IntenseEmphasis"/>
+        </w:rPr>
+        <w:t>2</w:t>
+      </w:r>
+      <w:r>
+        <w:rPr>
+          <w:rStyle w:val="IntenseEmphasis"/>
+        </w:rPr>
+        <w:t>.</w:t>
+      </w:r>
+      <w:r>
+        <w:rPr>
+          <w:rStyle w:val="IntenseEmphasis"/>
+        </w:rPr>
+        <w:t>3</w:t>
+      </w:r>
+      <w:r>
+        <w:rPr>
+          <w:rStyle w:val="IntenseEmphasis"/>
+        </w:rPr>
+        <w:t>.</w:t>
+      </w:r>
+      <w:r>
+        <w:rPr>
+          <w:rStyle w:val="IntenseEmphasis"/>
+        </w:rPr>
+        <w:t>2</w:t>
+      </w:r>
+      <w:r>
+        <w:rPr>
+          <w:rStyle w:val="IntenseEmphasis"/>
+        </w:rPr>
+        <w:t>-</w:t>
+      </w:r>
+      <w:r>
+        <w:rPr>
+          <w:rStyle w:val="IntenseEmphasis"/>
+        </w:rPr>
+        <w:t>146</w:t>
+      </w:r>
+      <w:r>
+        <w:rPr>
+          <w:rStyle w:val="IntenseEmphasis"/>
+        </w:rPr>
+        <w:t>.deb</w:t>
+      </w:r>
+    </w:p>
+    <w:p>
+      <w:pPr>
+        <w:pStyle w:val="ListParagraph"/>
+        <w:numPr>
+          <w:ilvl w:val="0"/>
+          <w:numId w:val="7"/>
+        </w:numPr>
+      </w:pPr>
+      <w:r>
+        <w:t>Pin the following programs to the Launcher</w:t>
+      </w:r>
+    </w:p>
+    <w:p>
+      <w:pPr>
+        <w:pStyle w:val="ListParagraph"/>
         <w:numPr>
           <w:ilvl w:val="1"/>
           <w:numId w:val="7"/>
         </w:numPr>
       </w:pPr>
-      <w:proofErr w:type="spellStart"/>
-      <w:r>
-        <w:t>sudo</w:t>
-      </w:r>
-      <w:proofErr w:type="spellEnd"/>
-      <w:r>
-        <w:t xml:space="preserve"> </w:t>
-      </w:r>
-      <w:proofErr w:type="spellStart"/>
-      <w:r>
-        <w:t>dpkg</w:t>
-      </w:r>
-      <w:proofErr w:type="spellEnd"/>
-      <w:r>
-        <w:t xml:space="preserve"> -</w:t>
-      </w:r>
-      <w:proofErr w:type="spellStart"/>
-      <w:r>
-        <w:t>i</w:t>
-      </w:r>
-      <w:proofErr w:type="spellEnd"/>
-      <w:r>
-        <w:t xml:space="preserve"> ./</w:t>
-      </w:r>
-      <w:proofErr w:type="spellStart"/>
-      <w:r>
-        <w:t>prosys</w:t>
-      </w:r>
-      <w:proofErr w:type="spellEnd"/>
-      <w:r>
-        <w:t>-</w:t>
-      </w:r>
-      <w:proofErr w:type="spellStart"/>
-      <w:r>
-        <w:t>opc</w:t>
-      </w:r>
-      <w:proofErr w:type="spellEnd"/>
-      <w:r>
-        <w:t>-</w:t>
-      </w:r>
-      <w:proofErr w:type="spellStart"/>
-      <w:r>
-        <w:t>ua</w:t>
-      </w:r>
-      <w:proofErr w:type="spellEnd"/>
-      <w:r>
-        <w:t>-simulation-server-</w:t>
-      </w:r>
-      <w:r>
-        <w:t>X</w:t>
-      </w:r>
-      <w:r>
-        <w:t>.</w:t>
-      </w:r>
-      <w:r>
-        <w:t>X</w:t>
-      </w:r>
-      <w:r>
-        <w:t>.</w:t>
-      </w:r>
-      <w:r>
-        <w:t>X</w:t>
-      </w:r>
-      <w:r>
-        <w:t>-</w:t>
-      </w:r>
-      <w:proofErr w:type="spellStart"/>
-      <w:r>
-        <w:t>XXX</w:t>
-      </w:r>
-      <w:r>
-        <w:t>.deb</w:t>
-      </w:r>
-      <w:proofErr w:type="spellEnd"/>
+      <w:r>
+        <w:lastRenderedPageBreak/>
+        <w:t>Programs to pin</w:t>
+      </w:r>
+    </w:p>
+    <w:p>
+      <w:pPr>
+        <w:pStyle w:val="ListParagraph"/>
+        <w:numPr>
+          <w:ilvl w:val="2"/>
+          <w:numId w:val="7"/>
+        </w:numPr>
+      </w:pPr>
+      <w:proofErr w:type="spellStart"/>
+      <w:r>
+        <w:t>Prosys</w:t>
+      </w:r>
+      <w:proofErr w:type="spellEnd"/>
+      <w:r>
+        <w:t xml:space="preserve"> OPC UA </w:t>
+      </w:r>
+      <w:r>
+        <w:t>Simulation Server</w:t>
+      </w:r>
+    </w:p>
+    <w:p>
+      <w:pPr>
+        <w:pStyle w:val="ListParagraph"/>
+        <w:numPr>
+          <w:ilvl w:val="1"/>
+          <w:numId w:val="7"/>
+        </w:numPr>
+      </w:pPr>
+      <w:r>
+        <w:t>Procedure to pin</w:t>
+      </w:r>
+    </w:p>
+    <w:p>
+      <w:pPr>
+        <w:pStyle w:val="ListParagraph"/>
+        <w:numPr>
+          <w:ilvl w:val="2"/>
+          <w:numId w:val="7"/>
+        </w:numPr>
+      </w:pPr>
+      <w:r>
+        <w:t>Open search icon from the Launcher (uppermost icon)</w:t>
+      </w:r>
+    </w:p>
+    <w:p>
+      <w:pPr>
+        <w:pStyle w:val="ListParagraph"/>
+        <w:numPr>
+          <w:ilvl w:val="2"/>
+          <w:numId w:val="7"/>
+        </w:numPr>
+      </w:pPr>
+      <w:r>
+        <w:t>Search for the program name</w:t>
+      </w:r>
+    </w:p>
+    <w:p>
+      <w:pPr>
+        <w:pStyle w:val="ListParagraph"/>
+        <w:numPr>
+          <w:ilvl w:val="2"/>
+          <w:numId w:val="7"/>
+        </w:numPr>
+      </w:pPr>
+      <w:r>
+        <w:t>Click it to run it</w:t>
+      </w:r>
+    </w:p>
+    <w:p>
+      <w:pPr>
+        <w:pStyle w:val="ListParagraph"/>
+        <w:numPr>
+          <w:ilvl w:val="2"/>
+          <w:numId w:val="7"/>
+        </w:numPr>
+      </w:pPr>
+      <w:r>
+        <w:t>Right-click the icon in the Launcher and select ‘Lock to Launcher’</w:t>
+      </w:r>
     </w:p>
     <w:p>
       <w:pPr>
@@ -568,99 +1023,7 @@
         </w:numPr>
       </w:pPr>
       <w:r>
-        <w:t>Pin the following programs to the Launcher</w:t>
-      </w:r>
-    </w:p>
-    <w:p>
-      <w:pPr>
-        <w:pStyle w:val="ListParagraph"/>
-        <w:numPr>
-          <w:ilvl w:val="1"/>
-          <w:numId w:val="7"/>
-        </w:numPr>
-      </w:pPr>
-      <w:r>
-        <w:t>Programs to pin</w:t>
-      </w:r>
-    </w:p>
-    <w:p>
-      <w:pPr>
-        <w:pStyle w:val="ListParagraph"/>
-        <w:numPr>
-          <w:ilvl w:val="2"/>
-          <w:numId w:val="7"/>
-        </w:numPr>
-      </w:pPr>
-      <w:proofErr w:type="spellStart"/>
-      <w:r>
-        <w:t>Prosys</w:t>
-      </w:r>
-      <w:proofErr w:type="spellEnd"/>
-      <w:r>
-        <w:t xml:space="preserve"> OPC UA </w:t>
-      </w:r>
-      <w:r>
-        <w:t>Simulation Server</w:t>
-      </w:r>
-    </w:p>
-    <w:p>
-      <w:pPr>
-        <w:pStyle w:val="ListParagraph"/>
-        <w:numPr>
-          <w:ilvl w:val="1"/>
-          <w:numId w:val="7"/>
-        </w:numPr>
-      </w:pPr>
-      <w:r>
-        <w:t>Procedure to pin</w:t>
-      </w:r>
-    </w:p>
-    <w:p>
-      <w:pPr>
-        <w:pStyle w:val="ListParagraph"/>
-        <w:numPr>
-          <w:ilvl w:val="2"/>
-          <w:numId w:val="7"/>
-        </w:numPr>
-      </w:pPr>
-      <w:r>
-        <w:t>Open search icon from the Launcher (uppermost icon)</w:t>
-      </w:r>
-    </w:p>
-    <w:p>
-      <w:pPr>
-        <w:pStyle w:val="ListParagraph"/>
-        <w:numPr>
-          <w:ilvl w:val="2"/>
-          <w:numId w:val="7"/>
-        </w:numPr>
-      </w:pPr>
-      <w:r>
-        <w:t>Search for the program name</w:t>
-      </w:r>
-    </w:p>
-    <w:p>
-      <w:pPr>
-        <w:pStyle w:val="ListParagraph"/>
-        <w:numPr>
-          <w:ilvl w:val="2"/>
-          <w:numId w:val="7"/>
-        </w:numPr>
-      </w:pPr>
-      <w:r>
-        <w:t>Click it to run it</w:t>
-      </w:r>
-    </w:p>
-    <w:p>
-      <w:pPr>
-        <w:pStyle w:val="ListParagraph"/>
-        <w:numPr>
-          <w:ilvl w:val="2"/>
-          <w:numId w:val="7"/>
-        </w:numPr>
-      </w:pPr>
-      <w:r>
-        <w:t>Right-click the icon in the Launcher and select ‘Lock to Launcher’</w:t>
+        <w:t>Reboot</w:t>
       </w:r>
     </w:p>
     <w:p>
@@ -672,18 +1035,6 @@
         </w:numPr>
       </w:pPr>
       <w:r>
-        <w:t>Reboot</w:t>
-      </w:r>
-    </w:p>
-    <w:p>
-      <w:pPr>
-        <w:pStyle w:val="ListParagraph"/>
-        <w:numPr>
-          <w:ilvl w:val="0"/>
-          <w:numId w:val="7"/>
-        </w:numPr>
-      </w:pPr>
-      <w:r>
         <w:t xml:space="preserve">Open </w:t>
       </w:r>
       <w:proofErr w:type="spellStart"/>
@@ -695,10 +1046,7 @@
         <w:t xml:space="preserve"> OPC UA </w:t>
       </w:r>
       <w:r>
-        <w:t>Simulation Server</w:t>
-      </w:r>
-      <w:r>
-        <w:t xml:space="preserve"> and wait for it to configure and start the service.</w:t>
+        <w:t>Simulation Server and wait for it to configure and start the service.</w:t>
       </w:r>
     </w:p>
     <w:p>
@@ -711,8 +1059,6 @@
         </w:rPr>
         <w:t>Maintenance Commands</w:t>
       </w:r>
-      <w:bookmarkStart w:id="0" w:name="_GoBack"/>
-      <w:bookmarkEnd w:id="0"/>
     </w:p>
     <w:p>
       <w:pPr>
@@ -1980,6 +2326,29 @@
       <w:color w:val="2F5496" w:themeColor="accent1" w:themeShade="BF"/>
     </w:rPr>
   </w:style>
+  <w:style w:type="character" w:styleId="IntenseEmphasis">
+    <w:name w:val="Intense Emphasis"/>
+    <w:basedOn w:val="DefaultParagraphFont"/>
+    <w:uiPriority w:val="21"/>
+    <w:qFormat/>
+    <w:rsid w:val="00ED6917"/>
+    <w:rPr>
+      <w:i/>
+      <w:iCs/>
+      <w:color w:val="4472C4" w:themeColor="accent1"/>
+    </w:rPr>
+  </w:style>
+  <w:style w:type="character" w:styleId="Emphasis">
+    <w:name w:val="Emphasis"/>
+    <w:basedOn w:val="DefaultParagraphFont"/>
+    <w:uiPriority w:val="20"/>
+    <w:qFormat/>
+    <w:rsid w:val="00ED6917"/>
+    <w:rPr>
+      <w:i/>
+      <w:iCs/>
+    </w:rPr>
+  </w:style>
 </w:styles>
 </file>
 

</xml_diff>

<commit_message>
Added $USER environment variable in place of 'usernanme'
</commit_message>
<xml_diff>
--- a/Installation and Configuration of Prosys OPC UA Components on Ubuntu 16.04 LTS.docx
+++ b/Installation and Configuration of Prosys OPC UA Components on Ubuntu 16.04 LTS.docx
@@ -251,7 +251,21 @@
         <w:rPr>
           <w:rStyle w:val="IntenseEmphasis"/>
         </w:rPr>
-        <w:t>cd /home/username/Desktop</w:t>
+        <w:t>cd /home/</w:t>
+      </w:r>
+      <w:r>
+        <w:rPr>
+          <w:rStyle w:val="IntenseEmphasis"/>
+        </w:rPr>
+        <w:t>$USER</w:t>
+      </w:r>
+      <w:bookmarkStart w:id="0" w:name="_GoBack"/>
+      <w:bookmarkEnd w:id="0"/>
+      <w:r>
+        <w:rPr>
+          <w:rStyle w:val="IntenseEmphasis"/>
+        </w:rPr>
+        <w:t>/Desktop</w:t>
       </w:r>
     </w:p>
     <w:p>
@@ -686,15 +700,19 @@
         <w:rPr>
           <w:rStyle w:val="IntenseEmphasis"/>
         </w:rPr>
-        <w:t>cd /home/username/D</w:t>
-      </w:r>
-      <w:bookmarkStart w:id="0" w:name="_GoBack"/>
-      <w:bookmarkEnd w:id="0"/>
-      <w:r>
-        <w:rPr>
-          <w:rStyle w:val="IntenseEmphasis"/>
-        </w:rPr>
-        <w:t>esktop</w:t>
+        <w:t>cd /home/</w:t>
+      </w:r>
+      <w:r>
+        <w:rPr>
+          <w:rStyle w:val="IntenseEmphasis"/>
+        </w:rPr>
+        <w:t>$USER</w:t>
+      </w:r>
+      <w:r>
+        <w:rPr>
+          <w:rStyle w:val="IntenseEmphasis"/>
+        </w:rPr>
+        <w:t>/Desktop</w:t>
       </w:r>
     </w:p>
     <w:p>

</xml_diff>